<commit_message>
Add/update resource data for AquiferOpenBibleDictionary
</commit_message>
<xml_diff>
--- a/apd/docx/002.content.docx
+++ b/apd/docx/002.content.docx
@@ -32,19 +32,19 @@
     </w:p>
     <w:p>
       <w:pPr>
-        <w:pStyle w:val="Heading2"/>
         <w:bidi/>
       </w:pPr>
       <w:r>
         <w:rPr>
           <w:lang w:val="ar_AE" w:bidi="ar_AE"/>
         </w:rPr>
-        <w:t>License Information</w:t>
-      </w:r>
-      <w:r>
-        <w:rPr>
-          <w:lang w:val="ar_AE" w:bidi="ar_AE"/>
-        </w:rPr>
+      </w:r>
+      <w:r>
+        <w:rPr>
+          <w:b/>
+          <w:lang w:val="ar_AE" w:bidi="ar_AE"/>
+        </w:rPr>
+        <w:t>Aquifer Open Bible Dictionary</w:t>
       </w:r>
     </w:p>
     <w:p>
@@ -58,22 +58,9 @@
       </w:r>
       <w:r>
         <w:rPr>
-          <w:b/>
-          <w:lang w:val="ar_AE" w:bidi="ar_AE"/>
-        </w:rPr>
-        <w:t>قاموس الكتاب المقدس (Tyndale)</w:t>
-      </w:r>
-      <w:r>
-        <w:rPr>
-          <w:lang w:val="ar_AE" w:bidi="ar_AE"/>
-        </w:rPr>
-        <w:t xml:space="preserve"> (Sudanese Arabic) is based on</w:t>
-      </w:r>
-      <w:r>
-        <w:rPr>
-          <w:lang w:val="ar_AE" w:bidi="ar_AE"/>
-        </w:rPr>
-        <w:t xml:space="preserve">: </w:t>
+          <w:lang w:val="ar_AE" w:bidi="ar_AE"/>
+        </w:rPr>
+        <w:t xml:space="preserve">This work is an adaptation of </w:t>
       </w:r>
       <w:r>
         <w:rPr>
@@ -85,48 +72,19 @@
         <w:rPr>
           <w:lang w:val="ar_AE" w:bidi="ar_AE"/>
         </w:rPr>
-        <w:t xml:space="preserve">, </w:t>
-      </w:r>
-      <w:hyperlink r:id="rId13">
-        <w:r>
-          <w:rPr>
-            <w:lang w:val="ar_AE" w:bidi="ar_AE"/>
-          </w:rPr>
-          <w:rPr>
-            <w:color w:val="0000EE"/>
-            <w:u w:val="single"/>
-          </w:rPr>
-          <w:t>Tyndale House Publishers</w:t>
-        </w:r>
-      </w:hyperlink>
-      <w:r>
-        <w:rPr>
-          <w:lang w:val="ar_AE" w:bidi="ar_AE"/>
-        </w:rPr>
-        <w:t xml:space="preserve">, 2023, which is licensed under a </w:t>
-      </w:r>
-      <w:hyperlink r:id="rId14">
-        <w:r>
-          <w:rPr>
-            <w:lang w:val="ar_AE" w:bidi="ar_AE"/>
-          </w:rPr>
-          <w:rPr>
-            <w:color w:val="0000EE"/>
-            <w:u w:val="single"/>
-          </w:rPr>
-          <w:t>CC BY-SA 4.0 license</w:t>
-        </w:r>
-      </w:hyperlink>
-      <w:r>
-        <w:rPr>
-          <w:lang w:val="ar_AE" w:bidi="ar_AE"/>
-        </w:rPr>
-        <w:t>.</w:t>
-      </w:r>
-      <w:r>
-        <w:rPr>
-          <w:lang w:val="ar_AE" w:bidi="ar_AE"/>
-        </w:rPr>
+        <w:t xml:space="preserve"> © 2023 Tyndale House Publishers, licensed under the CC BY-SA 4.0 license. The adaptation, </w:t>
+      </w:r>
+      <w:r>
+        <w:rPr>
+          <w:lang w:val="ar_AE" w:bidi="ar_AE"/>
+        </w:rPr>
+        <w:t>Aquifer Open Bible Dictionary</w:t>
+      </w:r>
+      <w:r>
+        <w:rPr>
+          <w:lang w:val="ar_AE" w:bidi="ar_AE"/>
+        </w:rPr>
+        <w:t>, was created by Mission Mutual and is also licensed under CC BY-SA 4.0.</w:t>
       </w:r>
     </w:p>
     <w:p>
@@ -142,7 +100,7 @@
         <w:rPr>
           <w:lang w:val="ar_AE" w:bidi="ar_AE"/>
         </w:rPr>
-        <w:t>This PDF version is provided under the same license.</w:t>
+        <w:t>This resource has been adapted into multiple languages, including English, Tok Pisin, Arabic (عربي), French (Français), Hindi (हिंदी), Indonesian (Bahasa Indonesia), Portuguese (Português), Russian (Русский), Spanish (Español), Swahili (Kiswahili), and Simplified Chinese (简体中文).</w:t>
       </w:r>
       <w:r>
         <w:rPr>
@@ -317,7 +275,7 @@
         </w:rPr>
         <w:t>دا لقب رسمي اتقال عن يسوع في العهد الجديد. بيدل على منصبو كمخلِّص ممسوح، وبيشير لمؤهلاتو الروحية في إنقاذ شعبو. الكلمة جاية من الكلمة اليونانية "كريستوس"، وهي ترجمة للكلمة العبرية "المسيّا" (شوف (</w:t>
       </w:r>
-      <w:hyperlink r:id="rId15">
+      <w:hyperlink r:id="rId13">
         <w:r>
           <w:rPr>
             <w:lang w:val="ar_AE" w:bidi="ar_AE"/>
@@ -351,7 +309,7 @@
         </w:rPr>
         <w:t>في العهد الجديد، اللقب دا "المسيح" بيجي مع اسم يسوع، زي ما بنلقى في: "يسوع المسيح" (</w:t>
       </w:r>
-      <w:hyperlink r:id="rId16">
+      <w:hyperlink r:id="rId14">
         <w:r>
           <w:rPr>
             <w:lang w:val="ar_AE" w:bidi="ar_AE"/>
@@ -369,7 +327,7 @@
         </w:rPr>
         <w:t xml:space="preserve">؛ </w:t>
       </w:r>
-      <w:hyperlink r:id="rId17">
+      <w:hyperlink r:id="rId15">
         <w:r>
           <w:rPr>
             <w:lang w:val="ar_AE" w:bidi="ar_AE"/>
@@ -387,7 +345,7 @@
         </w:rPr>
         <w:t xml:space="preserve">؛ </w:t>
       </w:r>
-      <w:hyperlink r:id="rId18">
+      <w:hyperlink r:id="rId16">
         <w:r>
           <w:rPr>
             <w:lang w:val="ar_AE" w:bidi="ar_AE"/>
@@ -405,7 +363,7 @@
         </w:rPr>
         <w:t xml:space="preserve">، </w:t>
       </w:r>
-      <w:hyperlink r:id="rId19">
+      <w:hyperlink r:id="rId17">
         <w:r>
           <w:rPr>
             <w:lang w:val="ar_AE" w:bidi="ar_AE"/>
@@ -423,7 +381,7 @@
         </w:rPr>
         <w:t>)، أو مرات بيجي معكوس: "المسيح يسوع" (</w:t>
       </w:r>
-      <w:hyperlink r:id="rId20">
+      <w:hyperlink r:id="rId18">
         <w:r>
           <w:rPr>
             <w:lang w:val="ar_AE" w:bidi="ar_AE"/>
@@ -441,7 +399,7 @@
         </w:rPr>
         <w:t>). كمان بيجي أحيانًا مع أداة التعريف "الـ"، زي في (</w:t>
       </w:r>
-      <w:hyperlink r:id="rId21">
+      <w:hyperlink r:id="rId19">
         <w:r>
           <w:rPr>
             <w:lang w:val="ar_AE" w:bidi="ar_AE"/>
@@ -459,7 +417,7 @@
         </w:rPr>
         <w:t>)، أو بيكون مرتبط بلقب تاني زي "الرب"، مثلاً: "ربنا يسوع المسيح" (</w:t>
       </w:r>
-      <w:hyperlink r:id="rId22">
+      <w:hyperlink r:id="rId20">
         <w:r>
           <w:rPr>
             <w:lang w:val="ar_AE" w:bidi="ar_AE"/>
@@ -477,7 +435,7 @@
         </w:rPr>
         <w:t>). وفي مرات، بيستخدم لقب "المسيح" لوحدو كأنو هو الاسم أو اللقب المفضل ليسوع، زي ما في (</w:t>
       </w:r>
-      <w:hyperlink r:id="rId23">
+      <w:hyperlink r:id="rId21">
         <w:r>
           <w:rPr>
             <w:lang w:val="ar_AE" w:bidi="ar_AE"/>
@@ -495,7 +453,7 @@
         </w:rPr>
         <w:t xml:space="preserve">؛ </w:t>
       </w:r>
-      <w:hyperlink r:id="rId24">
+      <w:hyperlink r:id="rId22">
         <w:r>
           <w:rPr>
             <w:lang w:val="ar_AE" w:bidi="ar_AE"/>
@@ -513,7 +471,7 @@
         </w:rPr>
         <w:t xml:space="preserve"> ١٥: ٣؛ </w:t>
       </w:r>
-      <w:hyperlink r:id="rId25">
+      <w:hyperlink r:id="rId23">
         <w:r>
           <w:rPr>
             <w:lang w:val="ar_AE" w:bidi="ar_AE"/>
@@ -531,7 +489,7 @@
         </w:rPr>
         <w:t xml:space="preserve">؛ </w:t>
       </w:r>
-      <w:hyperlink r:id="rId26">
+      <w:hyperlink r:id="rId24">
         <w:r>
           <w:rPr>
             <w:lang w:val="ar_AE" w:bidi="ar_AE"/>
@@ -549,7 +507,7 @@
         </w:rPr>
         <w:t xml:space="preserve">؛ </w:t>
       </w:r>
-      <w:hyperlink r:id="rId27">
+      <w:hyperlink r:id="rId25">
         <w:r>
           <w:rPr>
             <w:lang w:val="ar_AE" w:bidi="ar_AE"/>
@@ -583,7 +541,7 @@
         </w:rPr>
         <w:t xml:space="preserve">الأناجيل بتصوِّر يسوع إنو قبل بلقب المسيّا بتواضع، وما كان بيطلب المجد لنفسو. معموديتو بتفهم على إنها مسحة لثلاثة مناصب: النبي، الكاهن، والملك. لما يوحنا (اللي هو إيليا الجديد بحسب </w:t>
       </w:r>
-      <w:hyperlink r:id="rId28">
+      <w:hyperlink r:id="rId26">
         <w:r>
           <w:rPr>
             <w:lang w:val="ar_AE" w:bidi="ar_AE"/>
@@ -601,7 +559,7 @@
         </w:rPr>
         <w:t>) عمّد يسوع، يسوع استقبل انسكاب الروح القدس، واتلقى تفويض مباشر من الله عشان يبدأ خدمتو (</w:t>
       </w:r>
-      <w:hyperlink r:id="rId29">
+      <w:hyperlink r:id="rId27">
         <w:r>
           <w:rPr>
             <w:lang w:val="ar_AE" w:bidi="ar_AE"/>
@@ -619,7 +577,7 @@
         </w:rPr>
         <w:t>). يوحنا ذاتو أنكر إنو هو المسيح، لكن بطريقة غير مباشرة عرّف يسوع إنو هو المسيّا (</w:t>
       </w:r>
-      <w:hyperlink r:id="rId30">
+      <w:hyperlink r:id="rId28">
         <w:r>
           <w:rPr>
             <w:lang w:val="ar_AE" w:bidi="ar_AE"/>
@@ -637,7 +595,7 @@
         </w:rPr>
         <w:t xml:space="preserve">؛ </w:t>
       </w:r>
-      <w:hyperlink r:id="rId31">
+      <w:hyperlink r:id="rId29">
         <w:r>
           <w:rPr>
             <w:lang w:val="ar_AE" w:bidi="ar_AE"/>
@@ -655,7 +613,7 @@
         </w:rPr>
         <w:t>). التلاميذ الأوائل مشوا ورا يسوع لأنهم عرفوا إنو هو المسيّا (</w:t>
       </w:r>
-      <w:hyperlink r:id="rId15">
+      <w:hyperlink r:id="rId13">
         <w:r>
           <w:rPr>
             <w:lang w:val="ar_AE" w:bidi="ar_AE"/>
@@ -673,7 +631,7 @@
         </w:rPr>
         <w:t>). الشياطين ذاتها عرفت يسوع وقالت: "قُدُّوسُ اللهِ" (</w:t>
       </w:r>
-      <w:hyperlink r:id="rId32">
+      <w:hyperlink r:id="rId30">
         <w:r>
           <w:rPr>
             <w:lang w:val="ar_AE" w:bidi="ar_AE"/>
@@ -691,7 +649,7 @@
         </w:rPr>
         <w:t xml:space="preserve">؛ قارن </w:t>
       </w:r>
-      <w:hyperlink r:id="rId33">
+      <w:hyperlink r:id="rId31">
         <w:r>
           <w:rPr>
             <w:lang w:val="ar_AE" w:bidi="ar_AE"/>
@@ -709,7 +667,7 @@
         </w:rPr>
         <w:t>). الجموع كانوا شايفين فيهو نبي، زي موسى الجديد (</w:t>
       </w:r>
-      <w:hyperlink r:id="rId34">
+      <w:hyperlink r:id="rId32">
         <w:r>
           <w:rPr>
             <w:lang w:val="ar_AE" w:bidi="ar_AE"/>
@@ -727,7 +685,7 @@
         </w:rPr>
         <w:t xml:space="preserve">)، لكن أول ما عرفوا إنو مملكته روحية وما سياسية، خلوه ومشوا (آية </w:t>
       </w:r>
-      <w:hyperlink r:id="rId35">
+      <w:hyperlink r:id="rId33">
         <w:r>
           <w:rPr>
             <w:lang w:val="ar_AE" w:bidi="ar_AE"/>
@@ -745,7 +703,7 @@
         </w:rPr>
         <w:t>). لكن التلاميذ الاثنا عشر فضلوا معاه، وقالوا: "وَنَحْنُ قَدْ آمَنَّا وَعَرَفْنَا أَنَّكَ أَنْتَ الْمَسِيحُ" (</w:t>
       </w:r>
-      <w:hyperlink r:id="rId36">
+      <w:hyperlink r:id="rId34">
         <w:r>
           <w:rPr>
             <w:lang w:val="ar_AE" w:bidi="ar_AE"/>
@@ -763,7 +721,7 @@
         </w:rPr>
         <w:t>). وأكتر اعتراف واضح وجريء طلع من بطرس، واعترف بيهو يسوع على إنو إعلان من الله: "أَنْتَ هُوَ الْمَسِيحُ ابْنُ اللهِ الْحَيِّ!" (</w:t>
       </w:r>
-      <w:hyperlink r:id="rId37">
+      <w:hyperlink r:id="rId35">
         <w:r>
           <w:rPr>
             <w:lang w:val="ar_AE" w:bidi="ar_AE"/>
@@ -781,7 +739,7 @@
         </w:rPr>
         <w:t>). وفي النهاية، السبب الأساسي في محاكمة يسوع وإدانته كان إنو قال عن نفسو إنو هو المسيح (</w:t>
       </w:r>
-      <w:hyperlink r:id="rId38">
+      <w:hyperlink r:id="rId36">
         <w:r>
           <w:rPr>
             <w:lang w:val="ar_AE" w:bidi="ar_AE"/>
@@ -799,7 +757,7 @@
         </w:rPr>
         <w:t xml:space="preserve">؛ </w:t>
       </w:r>
-      <w:hyperlink r:id="rId39">
+      <w:hyperlink r:id="rId37">
         <w:r>
           <w:rPr>
             <w:lang w:val="ar_AE" w:bidi="ar_AE"/>
@@ -833,7 +791,7 @@
         </w:rPr>
         <w:t>واحدة من الحاجات المهمة في الكرازة المسيحية الأولى كانت الإعلان إنو يسوع هو المسيح (</w:t>
       </w:r>
-      <w:hyperlink r:id="rId40">
+      <w:hyperlink r:id="rId38">
         <w:r>
           <w:rPr>
             <w:lang w:val="ar_AE" w:bidi="ar_AE"/>
@@ -851,7 +809,7 @@
         </w:rPr>
         <w:t xml:space="preserve">؛ </w:t>
       </w:r>
-      <w:hyperlink r:id="rId41">
+      <w:hyperlink r:id="rId39">
         <w:r>
           <w:rPr>
             <w:lang w:val="ar_AE" w:bidi="ar_AE"/>
@@ -869,7 +827,7 @@
         </w:rPr>
         <w:t>؛</w:t>
       </w:r>
-      <w:hyperlink r:id="rId42">
+      <w:hyperlink r:id="rId40">
         <w:r>
           <w:rPr>
             <w:lang w:val="ar_AE" w:bidi="ar_AE"/>
@@ -887,7 +845,7 @@
         </w:rPr>
         <w:t xml:space="preserve">؛ </w:t>
       </w:r>
-      <w:hyperlink r:id="rId43">
+      <w:hyperlink r:id="rId41">
         <w:r>
           <w:rPr>
             <w:lang w:val="ar_AE" w:bidi="ar_AE"/>
@@ -905,7 +863,7 @@
         </w:rPr>
         <w:t>). والإعلان دا هو أقدم اعتراف إيماني (</w:t>
       </w:r>
-      <w:hyperlink r:id="rId37">
+      <w:hyperlink r:id="rId35">
         <w:r>
           <w:rPr>
             <w:lang w:val="ar_AE" w:bidi="ar_AE"/>
@@ -923,7 +881,7 @@
         </w:rPr>
         <w:t>)، وأبسط وأهم نقطة في الإيمان المسيحي (</w:t>
       </w:r>
-      <w:hyperlink r:id="rId44">
+      <w:hyperlink r:id="rId42">
         <w:r>
           <w:rPr>
             <w:lang w:val="ar_AE" w:bidi="ar_AE"/>
@@ -941,7 +899,7 @@
         </w:rPr>
         <w:t xml:space="preserve">؛ </w:t>
       </w:r>
-      <w:hyperlink r:id="rId45">
+      <w:hyperlink r:id="rId43">
         <w:r>
           <w:rPr>
             <w:lang w:val="ar_AE" w:bidi="ar_AE"/>
@@ -959,7 +917,7 @@
         </w:rPr>
         <w:t>)، لأنو بيأكد إنو يسوع كمسيّا كمّل تمامًا الدور بتاعو كممسوح: نبي، وكاهن، وملك، خادمًا لله من أجل شعبه (</w:t>
       </w:r>
-      <w:hyperlink r:id="rId46">
+      <w:hyperlink r:id="rId44">
         <w:r>
           <w:rPr>
             <w:lang w:val="ar_AE" w:bidi="ar_AE"/>
@@ -977,7 +935,7 @@
         </w:rPr>
         <w:t xml:space="preserve">؛ </w:t>
       </w:r>
-      <w:hyperlink r:id="rId47">
+      <w:hyperlink r:id="rId45">
         <w:r>
           <w:rPr>
             <w:lang w:val="ar_AE" w:bidi="ar_AE"/>
@@ -995,7 +953,7 @@
         </w:rPr>
         <w:t xml:space="preserve">؛ </w:t>
       </w:r>
-      <w:hyperlink r:id="rId48">
+      <w:hyperlink r:id="rId46">
         <w:r>
           <w:rPr>
             <w:lang w:val="ar_AE" w:bidi="ar_AE"/>
@@ -1013,7 +971,7 @@
         </w:rPr>
         <w:t xml:space="preserve">؛ </w:t>
       </w:r>
-      <w:hyperlink r:id="rId49">
+      <w:hyperlink r:id="rId47">
         <w:r>
           <w:rPr>
             <w:lang w:val="ar_AE" w:bidi="ar_AE"/>

</xml_diff>